<commit_message>
updated list of examples to match brief - still incomplete
</commit_message>
<xml_diff>
--- a/DataScraperAnalysis/APS Scraper Interface.docx
+++ b/DataScraperAnalysis/APS Scraper Interface.docx
@@ -202,25 +202,7 @@
           <w:sz w:val="28"/>
           <w:szCs w:val="28"/>
         </w:rPr>
-        <w:t xml:space="preserve">Specification </w:t>
-      </w:r>
-      <w:proofErr w:type="gramStart"/>
-      <w:r>
-        <w:rPr>
-          <w:b/>
-          <w:sz w:val="28"/>
-          <w:szCs w:val="28"/>
-        </w:rPr>
-        <w:t>By</w:t>
-      </w:r>
-      <w:proofErr w:type="gramEnd"/>
-      <w:r>
-        <w:rPr>
-          <w:b/>
-          <w:sz w:val="28"/>
-          <w:szCs w:val="28"/>
-        </w:rPr>
-        <w:t xml:space="preserve"> Example</w:t>
+        <w:t>Specification By Example</w:t>
       </w:r>
     </w:p>
     <w:p>
@@ -1197,6 +1179,71 @@
       </w:tr>
     </w:tbl>
     <w:p/>
+    <w:p>
+      <w:pPr>
+        <w:rPr>
+          <w:b/>
+        </w:rPr>
+      </w:pPr>
+      <w:r>
+        <w:rPr>
+          <w:b/>
+        </w:rPr>
+        <w:t>Customer Not Registered For e-billing</w:t>
+      </w:r>
+    </w:p>
+    <w:p>
+      <w:pPr>
+        <w:rPr>
+          <w:b/>
+        </w:rPr>
+      </w:pPr>
+      <w:r>
+        <w:rPr>
+          <w:b/>
+        </w:rPr>
+        <w:t>Customer Required to Update e-billing Account</w:t>
+      </w:r>
+    </w:p>
+    <w:p>
+      <w:pPr>
+        <w:rPr>
+          <w:b/>
+        </w:rPr>
+      </w:pPr>
+      <w:r>
+        <w:rPr>
+          <w:b/>
+        </w:rPr>
+        <w:t>Billing Company Site Down</w:t>
+      </w:r>
+    </w:p>
+    <w:p>
+      <w:pPr>
+        <w:rPr>
+          <w:b/>
+        </w:rPr>
+      </w:pPr>
+      <w:r>
+        <w:rPr>
+          <w:b/>
+        </w:rPr>
+        <w:t>Error Page Encountered</w:t>
+      </w:r>
+    </w:p>
+    <w:p>
+      <w:pPr>
+        <w:rPr>
+          <w:b/>
+        </w:rPr>
+      </w:pPr>
+      <w:r>
+        <w:rPr>
+          <w:b/>
+        </w:rPr>
+        <w:t>?Broken Script?</w:t>
+      </w:r>
+    </w:p>
     <w:sectPr>
       <w:pgSz w:w="11906" w:h="16838"/>
       <w:pgMar w:top="1440" w:right="1440" w:bottom="1440" w:left="1440" w:header="708" w:footer="708" w:gutter="0"/>

</xml_diff>